<commit_message>
Atividade 2 - Requisitos
Documentação dos requisitos de forma textual
</commit_message>
<xml_diff>
--- a/Documento de apoio.docx
+++ b/Documento de apoio.docx
@@ -165,6 +165,311 @@
     <w:p w14:noSpellErr="1">
       <w:pPr>
         <w:pStyle w:val="Normal"/>
+      </w:pPr>
+    </w:p>
+    <w:p w14:noSpellErr="1">
+      <w:pPr>
+        <w:pStyle w:val="ListParagraph"/>
+        <w:numPr>
+          <w:ilvl w:val="0"/>
+          <w:numId w:val="1"/>
+        </w:numPr>
+        <w:rPr>
+          <w:rFonts w:ascii="Calibri" w:hAnsi="Calibri" w:eastAsia="Calibri" w:cs="Calibri" w:asciiTheme="minorAscii" w:hAnsiTheme="minorAscii" w:eastAsiaTheme="minorAscii" w:cstheme="minorAscii"/>
+          <w:sz w:val="22"/>
+          <w:szCs w:val="22"/>
+        </w:rPr>
+      </w:pPr>
+      <w:r>
+        <w:rPr>
+          <w:rFonts w:ascii="Calibri" w:hAnsi="Calibri" w:eastAsia="Calibri" w:cs="Calibri"/>
+          <w:b w:val="1"/>
+          <w:bCs w:val="1"/>
+          <w:sz w:val="22"/>
+          <w:szCs w:val="22"/>
+        </w:rPr>
+        <w:t>Elicitação de requisitos</w:t>
+      </w:r>
+    </w:p>
+    <w:p w14:noSpellErr="1">
+      <w:pPr>
+        <w:pStyle w:val="ListParagraph"/>
+        <w:numPr>
+          <w:ilvl w:val="0"/>
+          <w:numId w:val="1"/>
+        </w:numPr>
+        <w:rPr>
+          <w:rFonts w:ascii="Calibri" w:hAnsi="Calibri" w:eastAsia="Calibri" w:cs="Calibri" w:asciiTheme="minorAscii" w:hAnsiTheme="minorAscii" w:eastAsiaTheme="minorAscii" w:cstheme="minorAscii"/>
+          <w:sz w:val="22"/>
+          <w:szCs w:val="22"/>
+        </w:rPr>
+      </w:pPr>
+      <w:r>
+        <w:rPr>
+          <w:rFonts w:ascii="Calibri" w:hAnsi="Calibri" w:eastAsia="Calibri" w:cs="Calibri"/>
+          <w:b w:val="1"/>
+          <w:bCs w:val="1"/>
+          <w:sz w:val="22"/>
+          <w:szCs w:val="22"/>
+        </w:rPr>
+        <w:t>Requisitos</w:t>
+      </w:r>
+    </w:p>
+    <w:p w14:noSpellErr="1">
+      <w:pPr>
+        <w:pStyle w:val="ListParagraph"/>
+        <w:numPr>
+          <w:ilvl w:val="1"/>
+          <w:numId w:val="2"/>
+        </w:numPr>
+        <w:bidi w:val="0"/>
+        <w:spacing w:before="0" w:beforeAutospacing="off" w:after="0" w:afterAutospacing="off" w:line="276" w:lineRule="auto"/>
+        <w:ind w:left="1440" w:right="0"/>
+        <w:jc w:val="left"/>
+        <w:rPr>
+          <w:rFonts w:ascii="Calibri" w:hAnsi="Calibri" w:eastAsia="Calibri" w:cs="Calibri" w:asciiTheme="minorAscii" w:hAnsiTheme="minorAscii" w:eastAsiaTheme="minorAscii" w:cstheme="minorAscii"/>
+          <w:sz w:val="22"/>
+          <w:szCs w:val="22"/>
+        </w:rPr>
+      </w:pPr>
+      <w:r>
+        <w:rPr>
+          <w:rFonts w:ascii="Calibri" w:hAnsi="Calibri" w:eastAsia="Calibri" w:cs="Calibri"/>
+          <w:b w:val="0"/>
+          <w:bCs w:val="0"/>
+          <w:sz w:val="22"/>
+          <w:szCs w:val="22"/>
+        </w:rPr>
+        <w:t xml:space="preserve">O sistema deverá verificar se um número é </w:t>
+      </w:r>
+      <w:r>
+        <w:rPr>
+          <w:rFonts w:ascii="Calibri" w:hAnsi="Calibri" w:eastAsia="Calibri" w:cs="Calibri"/>
+          <w:b w:val="0"/>
+          <w:bCs w:val="0"/>
+          <w:sz w:val="22"/>
+          <w:szCs w:val="22"/>
+        </w:rPr>
+        <w:t>impar</w:t>
+      </w:r>
+      <w:r>
+        <w:rPr>
+          <w:rFonts w:ascii="Calibri" w:hAnsi="Calibri" w:eastAsia="Calibri" w:cs="Calibri"/>
+          <w:b w:val="0"/>
+          <w:bCs w:val="0"/>
+          <w:sz w:val="22"/>
+          <w:szCs w:val="22"/>
+        </w:rPr>
+        <w:t xml:space="preserve"> ou par quando um número inteiro positivo é fornecido</w:t>
+      </w:r>
+      <w:r>
+        <w:rPr>
+          <w:rFonts w:ascii="Calibri" w:hAnsi="Calibri" w:eastAsia="Calibri" w:cs="Calibri"/>
+          <w:b w:val="0"/>
+          <w:bCs w:val="0"/>
+          <w:sz w:val="22"/>
+          <w:szCs w:val="22"/>
+        </w:rPr>
+        <w:t>.</w:t>
+      </w:r>
+    </w:p>
+    <w:p w14:noSpellErr="1">
+      <w:pPr>
+        <w:pStyle w:val="ListParagraph"/>
+        <w:numPr>
+          <w:ilvl w:val="1"/>
+          <w:numId w:val="2"/>
+        </w:numPr>
+        <w:rPr>
+          <w:rFonts w:ascii="Calibri" w:hAnsi="Calibri" w:eastAsia="Calibri" w:cs="Calibri" w:asciiTheme="minorAscii" w:hAnsiTheme="minorAscii" w:eastAsiaTheme="minorAscii" w:cstheme="minorAscii"/>
+          <w:sz w:val="22"/>
+          <w:szCs w:val="22"/>
+        </w:rPr>
+      </w:pPr>
+      <w:r>
+        <w:rPr>
+          <w:rFonts w:ascii="Calibri" w:hAnsi="Calibri" w:eastAsia="Calibri" w:cs="Calibri"/>
+          <w:b w:val="0"/>
+          <w:bCs w:val="0"/>
+          <w:sz w:val="22"/>
+          <w:szCs w:val="22"/>
+        </w:rPr>
+        <w:t xml:space="preserve">O sistema deverá informar ao usuário </w:t>
+      </w:r>
+      <w:r>
+        <w:rPr>
+          <w:rFonts w:ascii="Calibri" w:hAnsi="Calibri" w:eastAsia="Calibri" w:cs="Calibri"/>
+          <w:b w:val="0"/>
+          <w:bCs w:val="0"/>
+          <w:sz w:val="22"/>
+          <w:szCs w:val="22"/>
+        </w:rPr>
+        <w:t xml:space="preserve">se o </w:t>
+      </w:r>
+      <w:r>
+        <w:rPr>
+          <w:rFonts w:ascii="Calibri" w:hAnsi="Calibri" w:eastAsia="Calibri" w:cs="Calibri"/>
+          <w:b w:val="0"/>
+          <w:bCs w:val="0"/>
+          <w:sz w:val="22"/>
+          <w:szCs w:val="22"/>
+        </w:rPr>
+        <w:t>número é</w:t>
+      </w:r>
+      <w:r>
+        <w:rPr>
+          <w:rFonts w:ascii="Calibri" w:hAnsi="Calibri" w:eastAsia="Calibri" w:cs="Calibri"/>
+          <w:b w:val="0"/>
+          <w:bCs w:val="0"/>
+          <w:sz w:val="22"/>
+          <w:szCs w:val="22"/>
+        </w:rPr>
+        <w:t xml:space="preserve"> negativo ou </w:t>
+      </w:r>
+      <w:r>
+        <w:rPr>
+          <w:rFonts w:ascii="Calibri" w:hAnsi="Calibri" w:eastAsia="Calibri" w:cs="Calibri"/>
+          <w:b w:val="0"/>
+          <w:bCs w:val="0"/>
+          <w:sz w:val="22"/>
+          <w:szCs w:val="22"/>
+        </w:rPr>
+        <w:t xml:space="preserve">positivo quando um </w:t>
+      </w:r>
+      <w:r>
+        <w:rPr>
+          <w:rFonts w:ascii="Calibri" w:hAnsi="Calibri" w:eastAsia="Calibri" w:cs="Calibri"/>
+          <w:b w:val="0"/>
+          <w:bCs w:val="0"/>
+          <w:sz w:val="22"/>
+          <w:szCs w:val="22"/>
+        </w:rPr>
+        <w:t>número</w:t>
+      </w:r>
+      <w:r>
+        <w:rPr>
+          <w:rFonts w:ascii="Calibri" w:hAnsi="Calibri" w:eastAsia="Calibri" w:cs="Calibri"/>
+          <w:b w:val="0"/>
+          <w:bCs w:val="0"/>
+          <w:sz w:val="22"/>
+          <w:szCs w:val="22"/>
+        </w:rPr>
+        <w:t xml:space="preserve"> inteiro é fornecido pelo usuário.</w:t>
+      </w:r>
+    </w:p>
+    <w:p w14:noSpellErr="1">
+      <w:pPr>
+        <w:pStyle w:val="ListParagraph"/>
+        <w:numPr>
+          <w:ilvl w:val="1"/>
+          <w:numId w:val="2"/>
+        </w:numPr>
+        <w:bidi w:val="0"/>
+        <w:spacing w:before="0" w:beforeAutospacing="off" w:after="0" w:afterAutospacing="off" w:line="276" w:lineRule="auto"/>
+        <w:ind w:left="1440" w:right="0"/>
+        <w:jc w:val="left"/>
+        <w:rPr>
+          <w:rFonts w:ascii="Calibri" w:hAnsi="Calibri" w:eastAsia="Calibri" w:cs="Calibri" w:asciiTheme="minorAscii" w:hAnsiTheme="minorAscii" w:eastAsiaTheme="minorAscii" w:cstheme="minorAscii"/>
+          <w:sz w:val="22"/>
+          <w:szCs w:val="22"/>
+        </w:rPr>
+      </w:pPr>
+      <w:r>
+        <w:rPr>
+          <w:rFonts w:ascii="Calibri" w:hAnsi="Calibri" w:eastAsia="Calibri" w:cs="Calibri"/>
+          <w:b w:val="0"/>
+          <w:bCs w:val="0"/>
+          <w:sz w:val="22"/>
+          <w:szCs w:val="22"/>
+        </w:rPr>
+        <w:t xml:space="preserve">Assim que iniciado, o sistema </w:t>
+      </w:r>
+      <w:r>
+        <w:rPr>
+          <w:rFonts w:ascii="Calibri" w:hAnsi="Calibri" w:eastAsia="Calibri" w:cs="Calibri"/>
+          <w:b w:val="0"/>
+          <w:bCs w:val="0"/>
+          <w:sz w:val="22"/>
+          <w:szCs w:val="22"/>
+        </w:rPr>
+        <w:t>deverá</w:t>
+      </w:r>
+      <w:r>
+        <w:rPr>
+          <w:rFonts w:ascii="Calibri" w:hAnsi="Calibri" w:eastAsia="Calibri" w:cs="Calibri"/>
+          <w:b w:val="0"/>
+          <w:bCs w:val="0"/>
+          <w:sz w:val="22"/>
+          <w:szCs w:val="22"/>
+        </w:rPr>
+        <w:t xml:space="preserve"> mostrar ao usuário um menu e</w:t>
+      </w:r>
+      <w:r>
+        <w:rPr>
+          <w:rFonts w:ascii="Calibri" w:hAnsi="Calibri" w:eastAsia="Calibri" w:cs="Calibri"/>
+          <w:b w:val="0"/>
+          <w:bCs w:val="0"/>
+          <w:sz w:val="22"/>
+          <w:szCs w:val="22"/>
+        </w:rPr>
+        <w:t xml:space="preserve"> verificar que operação ele deseja realizar – verificar se um número é par ou impar ou verificar se um numero é positivo ou negativo ou se ele deseja sair do programa</w:t>
+      </w:r>
+      <w:r>
+        <w:rPr>
+          <w:rFonts w:ascii="Calibri" w:hAnsi="Calibri" w:eastAsia="Calibri" w:cs="Calibri"/>
+          <w:b w:val="0"/>
+          <w:bCs w:val="0"/>
+          <w:sz w:val="22"/>
+          <w:szCs w:val="22"/>
+        </w:rPr>
+        <w:t>.</w:t>
+      </w:r>
+    </w:p>
+    <w:p w14:noSpellErr="1">
+      <w:pPr>
+        <w:pStyle w:val="ListParagraph"/>
+        <w:numPr>
+          <w:ilvl w:val="1"/>
+          <w:numId w:val="2"/>
+        </w:numPr>
+        <w:bidi w:val="0"/>
+        <w:spacing w:before="0" w:beforeAutospacing="off" w:after="0" w:afterAutospacing="off" w:line="276" w:lineRule="auto"/>
+        <w:ind w:left="1440" w:right="0"/>
+        <w:jc w:val="left"/>
+        <w:rPr>
+          <w:rFonts w:ascii="Calibri" w:hAnsi="Calibri" w:eastAsia="Calibri" w:cs="Calibri" w:asciiTheme="minorAscii" w:hAnsiTheme="minorAscii" w:eastAsiaTheme="minorAscii" w:cstheme="minorAscii"/>
+          <w:sz w:val="22"/>
+          <w:szCs w:val="22"/>
+        </w:rPr>
+      </w:pPr>
+      <w:r>
+        <w:rPr>
+          <w:rFonts w:ascii="Calibri" w:hAnsi="Calibri" w:eastAsia="Calibri" w:cs="Calibri"/>
+          <w:b w:val="0"/>
+          <w:bCs w:val="0"/>
+          <w:sz w:val="22"/>
+          <w:szCs w:val="22"/>
+        </w:rPr>
+        <w:t>O</w:t>
+      </w:r>
+      <w:r>
+        <w:rPr>
+          <w:rFonts w:ascii="Calibri" w:hAnsi="Calibri" w:eastAsia="Calibri" w:cs="Calibri"/>
+          <w:b w:val="0"/>
+          <w:bCs w:val="0"/>
+          <w:sz w:val="22"/>
+          <w:szCs w:val="22"/>
+        </w:rPr>
+        <w:t xml:space="preserve"> sistema deverá verificar qual a opção que o usuário deseja realizar.</w:t>
+      </w:r>
+    </w:p>
+    <w:p w14:noSpellErr="1">
+      <w:pPr>
+        <w:pStyle w:val="Normal"/>
+        <w:bidi w:val="0"/>
+        <w:spacing w:before="0" w:beforeAutospacing="off" w:after="0" w:afterAutospacing="off" w:line="276" w:lineRule="auto"/>
+        <w:ind w:left="1440" w:right="0"/>
+        <w:jc w:val="left"/>
       </w:pPr>
     </w:p>
     <w:sectPr>
@@ -175,6 +480,212 @@
     </w:sectPr>
   </w:body>
 </w:document>
+</file>
+
+<file path=word/numbering.xml><?xml version="1.0" encoding="utf-8"?>
+<w:numbering xmlns:w="http://schemas.openxmlformats.org/wordprocessingml/2006/main">
+  <w:abstractNum xmlns:w="http://schemas.openxmlformats.org/wordprocessingml/2006/main" w:abstractNumId="2">
+    <w:multiLevelType xmlns:w="http://schemas.openxmlformats.org/wordprocessingml/2006/main" w:val="hybridMultilevel"/>
+    <w:lvl xmlns:w="http://schemas.openxmlformats.org/wordprocessingml/2006/main" w:ilvl="0">
+      <w:start w:val="1"/>
+      <w:numFmt w:val="bullet"/>
+      <w:lvlText w:val=""/>
+      <w:lvlJc w:val="left"/>
+      <w:pPr>
+        <w:ind w:left="720" w:hanging="360"/>
+      </w:pPr>
+      <w:rPr>
+        <w:rFonts w:hint="default" w:ascii="Symbol" w:hAnsi="Symbol"/>
+      </w:rPr>
+    </w:lvl>
+    <w:lvl xmlns:w="http://schemas.openxmlformats.org/wordprocessingml/2006/main" w:ilvl="1">
+      <w:start w:val="1"/>
+      <w:numFmt w:val="bullet"/>
+      <w:lvlText w:val="o"/>
+      <w:lvlJc w:val="left"/>
+      <w:pPr>
+        <w:ind w:left="1440" w:hanging="360"/>
+      </w:pPr>
+      <w:rPr>
+        <w:rFonts w:hint="default" w:ascii="Courier New" w:hAnsi="Courier New"/>
+      </w:rPr>
+    </w:lvl>
+    <w:lvl xmlns:w="http://schemas.openxmlformats.org/wordprocessingml/2006/main" w:ilvl="2">
+      <w:start w:val="1"/>
+      <w:numFmt w:val="bullet"/>
+      <w:lvlText w:val=""/>
+      <w:lvlJc w:val="left"/>
+      <w:pPr>
+        <w:ind w:left="2160" w:hanging="360"/>
+      </w:pPr>
+      <w:rPr>
+        <w:rFonts w:hint="default" w:ascii="Wingdings" w:hAnsi="Wingdings"/>
+      </w:rPr>
+    </w:lvl>
+    <w:lvl xmlns:w="http://schemas.openxmlformats.org/wordprocessingml/2006/main" w:ilvl="3">
+      <w:start w:val="1"/>
+      <w:numFmt w:val="bullet"/>
+      <w:lvlText w:val=""/>
+      <w:lvlJc w:val="left"/>
+      <w:pPr>
+        <w:ind w:left="2880" w:hanging="360"/>
+      </w:pPr>
+      <w:rPr>
+        <w:rFonts w:hint="default" w:ascii="Symbol" w:hAnsi="Symbol"/>
+      </w:rPr>
+    </w:lvl>
+    <w:lvl xmlns:w="http://schemas.openxmlformats.org/wordprocessingml/2006/main" w:ilvl="4">
+      <w:start w:val="1"/>
+      <w:numFmt w:val="bullet"/>
+      <w:lvlText w:val="o"/>
+      <w:lvlJc w:val="left"/>
+      <w:pPr>
+        <w:ind w:left="3600" w:hanging="360"/>
+      </w:pPr>
+      <w:rPr>
+        <w:rFonts w:hint="default" w:ascii="Courier New" w:hAnsi="Courier New"/>
+      </w:rPr>
+    </w:lvl>
+    <w:lvl xmlns:w="http://schemas.openxmlformats.org/wordprocessingml/2006/main" w:ilvl="5">
+      <w:start w:val="1"/>
+      <w:numFmt w:val="bullet"/>
+      <w:lvlText w:val=""/>
+      <w:lvlJc w:val="left"/>
+      <w:pPr>
+        <w:ind w:left="4320" w:hanging="360"/>
+      </w:pPr>
+      <w:rPr>
+        <w:rFonts w:hint="default" w:ascii="Wingdings" w:hAnsi="Wingdings"/>
+      </w:rPr>
+    </w:lvl>
+    <w:lvl xmlns:w="http://schemas.openxmlformats.org/wordprocessingml/2006/main" w:ilvl="6">
+      <w:start w:val="1"/>
+      <w:numFmt w:val="bullet"/>
+      <w:lvlText w:val=""/>
+      <w:lvlJc w:val="left"/>
+      <w:pPr>
+        <w:ind w:left="5040" w:hanging="360"/>
+      </w:pPr>
+      <w:rPr>
+        <w:rFonts w:hint="default" w:ascii="Symbol" w:hAnsi="Symbol"/>
+      </w:rPr>
+    </w:lvl>
+    <w:lvl xmlns:w="http://schemas.openxmlformats.org/wordprocessingml/2006/main" w:ilvl="7">
+      <w:start w:val="1"/>
+      <w:numFmt w:val="bullet"/>
+      <w:lvlText w:val="o"/>
+      <w:lvlJc w:val="left"/>
+      <w:pPr>
+        <w:ind w:left="5760" w:hanging="360"/>
+      </w:pPr>
+      <w:rPr>
+        <w:rFonts w:hint="default" w:ascii="Courier New" w:hAnsi="Courier New"/>
+      </w:rPr>
+    </w:lvl>
+    <w:lvl xmlns:w="http://schemas.openxmlformats.org/wordprocessingml/2006/main" w:ilvl="8">
+      <w:start w:val="1"/>
+      <w:numFmt w:val="bullet"/>
+      <w:lvlText w:val=""/>
+      <w:lvlJc w:val="left"/>
+      <w:pPr>
+        <w:ind w:left="6480" w:hanging="360"/>
+      </w:pPr>
+      <w:rPr>
+        <w:rFonts w:hint="default" w:ascii="Wingdings" w:hAnsi="Wingdings"/>
+      </w:rPr>
+    </w:lvl>
+  </w:abstractNum>
+  <w:abstractNum xmlns:w="http://schemas.openxmlformats.org/wordprocessingml/2006/main" w:abstractNumId="1">
+    <w:multiLevelType xmlns:w="http://schemas.openxmlformats.org/wordprocessingml/2006/main" w:val="hybridMultilevel"/>
+    <w:lvl xmlns:w="http://schemas.openxmlformats.org/wordprocessingml/2006/main" w:ilvl="0">
+      <w:start w:val="1"/>
+      <w:numFmt w:val="decimal"/>
+      <w:lvlText w:val="%1."/>
+      <w:lvlJc w:val="left"/>
+      <w:pPr>
+        <w:ind w:left="720" w:hanging="360"/>
+      </w:pPr>
+    </w:lvl>
+    <w:lvl xmlns:w="http://schemas.openxmlformats.org/wordprocessingml/2006/main" w:ilvl="1">
+      <w:start w:val="1"/>
+      <w:numFmt w:val="lowerLetter"/>
+      <w:lvlText w:val="%2."/>
+      <w:lvlJc w:val="left"/>
+      <w:pPr>
+        <w:ind w:left="1440" w:hanging="360"/>
+      </w:pPr>
+    </w:lvl>
+    <w:lvl xmlns:w="http://schemas.openxmlformats.org/wordprocessingml/2006/main" w:ilvl="2">
+      <w:start w:val="1"/>
+      <w:numFmt w:val="lowerRoman"/>
+      <w:lvlText w:val="%3."/>
+      <w:lvlJc w:val="right"/>
+      <w:pPr>
+        <w:ind w:left="2160" w:hanging="180"/>
+      </w:pPr>
+    </w:lvl>
+    <w:lvl xmlns:w="http://schemas.openxmlformats.org/wordprocessingml/2006/main" w:ilvl="3">
+      <w:start w:val="1"/>
+      <w:numFmt w:val="decimal"/>
+      <w:lvlText w:val="%4."/>
+      <w:lvlJc w:val="left"/>
+      <w:pPr>
+        <w:ind w:left="2880" w:hanging="360"/>
+      </w:pPr>
+    </w:lvl>
+    <w:lvl xmlns:w="http://schemas.openxmlformats.org/wordprocessingml/2006/main" w:ilvl="4">
+      <w:start w:val="1"/>
+      <w:numFmt w:val="lowerLetter"/>
+      <w:lvlText w:val="%5."/>
+      <w:lvlJc w:val="left"/>
+      <w:pPr>
+        <w:ind w:left="3600" w:hanging="360"/>
+      </w:pPr>
+    </w:lvl>
+    <w:lvl xmlns:w="http://schemas.openxmlformats.org/wordprocessingml/2006/main" w:ilvl="5">
+      <w:start w:val="1"/>
+      <w:numFmt w:val="lowerRoman"/>
+      <w:lvlText w:val="%6."/>
+      <w:lvlJc w:val="right"/>
+      <w:pPr>
+        <w:ind w:left="4320" w:hanging="180"/>
+      </w:pPr>
+    </w:lvl>
+    <w:lvl xmlns:w="http://schemas.openxmlformats.org/wordprocessingml/2006/main" w:ilvl="6">
+      <w:start w:val="1"/>
+      <w:numFmt w:val="decimal"/>
+      <w:lvlText w:val="%7."/>
+      <w:lvlJc w:val="left"/>
+      <w:pPr>
+        <w:ind w:left="5040" w:hanging="360"/>
+      </w:pPr>
+    </w:lvl>
+    <w:lvl xmlns:w="http://schemas.openxmlformats.org/wordprocessingml/2006/main" w:ilvl="7">
+      <w:start w:val="1"/>
+      <w:numFmt w:val="lowerLetter"/>
+      <w:lvlText w:val="%8."/>
+      <w:lvlJc w:val="left"/>
+      <w:pPr>
+        <w:ind w:left="5760" w:hanging="360"/>
+      </w:pPr>
+    </w:lvl>
+    <w:lvl xmlns:w="http://schemas.openxmlformats.org/wordprocessingml/2006/main" w:ilvl="8">
+      <w:start w:val="1"/>
+      <w:numFmt w:val="lowerRoman"/>
+      <w:lvlText w:val="%9."/>
+      <w:lvlJc w:val="right"/>
+      <w:pPr>
+        <w:ind w:left="6480" w:hanging="180"/>
+      </w:pPr>
+    </w:lvl>
+  </w:abstractNum>
+  <w:num w:numId="2">
+    <w:abstractNumId w:val="2"/>
+  </w:num>
+  <w:num w:numId="1">
+    <w:abstractNumId w:val="1"/>
+  </w:num>
+</w:numbering>
 </file>
 
 <file path=word/styles.xml><?xml version="1.0" encoding="utf-8"?>
@@ -363,6 +874,16 @@
     <w:uiPriority w:val="99"/>
     <w:semiHidden/>
     <w:unhideWhenUsed/>
+  </w:style>
+  <w:style xmlns:w14="http://schemas.microsoft.com/office/word/2010/wordml" xmlns:mc="http://schemas.openxmlformats.org/markup-compatibility/2006" xmlns:w="http://schemas.openxmlformats.org/wordprocessingml/2006/main" w:type="paragraph" w:styleId="ListParagraph" mc:Ignorable="w14">
+    <w:name xmlns:w="http://schemas.openxmlformats.org/wordprocessingml/2006/main" w:val="List Paragraph"/>
+    <w:basedOn xmlns:w="http://schemas.openxmlformats.org/wordprocessingml/2006/main" w:val="Normal"/>
+    <w:uiPriority xmlns:w="http://schemas.openxmlformats.org/wordprocessingml/2006/main" w:val="34"/>
+    <w:qFormat xmlns:w="http://schemas.openxmlformats.org/wordprocessingml/2006/main"/>
+    <w:pPr xmlns:w="http://schemas.openxmlformats.org/wordprocessingml/2006/main">
+      <w:ind xmlns:w="http://schemas.openxmlformats.org/wordprocessingml/2006/main" w:left="720"/>
+      <w:contextualSpacing xmlns:w="http://schemas.openxmlformats.org/wordprocessingml/2006/main"/>
+    </w:pPr>
   </w:style>
 </w:styles>
 </file>

</xml_diff>

<commit_message>
Revert "Atividade 2 - Requisitos"
This reverts commit b54187981192c06cae297ae1fec8a52f65b75e50.
</commit_message>
<xml_diff>
--- a/Documento de apoio.docx
+++ b/Documento de apoio.docx
@@ -165,311 +165,6 @@
     <w:p w14:noSpellErr="1">
       <w:pPr>
         <w:pStyle w:val="Normal"/>
-      </w:pPr>
-    </w:p>
-    <w:p w14:noSpellErr="1">
-      <w:pPr>
-        <w:pStyle w:val="ListParagraph"/>
-        <w:numPr>
-          <w:ilvl w:val="0"/>
-          <w:numId w:val="1"/>
-        </w:numPr>
-        <w:rPr>
-          <w:rFonts w:ascii="Calibri" w:hAnsi="Calibri" w:eastAsia="Calibri" w:cs="Calibri" w:asciiTheme="minorAscii" w:hAnsiTheme="minorAscii" w:eastAsiaTheme="minorAscii" w:cstheme="minorAscii"/>
-          <w:sz w:val="22"/>
-          <w:szCs w:val="22"/>
-        </w:rPr>
-      </w:pPr>
-      <w:r>
-        <w:rPr>
-          <w:rFonts w:ascii="Calibri" w:hAnsi="Calibri" w:eastAsia="Calibri" w:cs="Calibri"/>
-          <w:b w:val="1"/>
-          <w:bCs w:val="1"/>
-          <w:sz w:val="22"/>
-          <w:szCs w:val="22"/>
-        </w:rPr>
-        <w:t>Elicitação de requisitos</w:t>
-      </w:r>
-    </w:p>
-    <w:p w14:noSpellErr="1">
-      <w:pPr>
-        <w:pStyle w:val="ListParagraph"/>
-        <w:numPr>
-          <w:ilvl w:val="0"/>
-          <w:numId w:val="1"/>
-        </w:numPr>
-        <w:rPr>
-          <w:rFonts w:ascii="Calibri" w:hAnsi="Calibri" w:eastAsia="Calibri" w:cs="Calibri" w:asciiTheme="minorAscii" w:hAnsiTheme="minorAscii" w:eastAsiaTheme="minorAscii" w:cstheme="minorAscii"/>
-          <w:sz w:val="22"/>
-          <w:szCs w:val="22"/>
-        </w:rPr>
-      </w:pPr>
-      <w:r>
-        <w:rPr>
-          <w:rFonts w:ascii="Calibri" w:hAnsi="Calibri" w:eastAsia="Calibri" w:cs="Calibri"/>
-          <w:b w:val="1"/>
-          <w:bCs w:val="1"/>
-          <w:sz w:val="22"/>
-          <w:szCs w:val="22"/>
-        </w:rPr>
-        <w:t>Requisitos</w:t>
-      </w:r>
-    </w:p>
-    <w:p w14:noSpellErr="1">
-      <w:pPr>
-        <w:pStyle w:val="ListParagraph"/>
-        <w:numPr>
-          <w:ilvl w:val="1"/>
-          <w:numId w:val="2"/>
-        </w:numPr>
-        <w:bidi w:val="0"/>
-        <w:spacing w:before="0" w:beforeAutospacing="off" w:after="0" w:afterAutospacing="off" w:line="276" w:lineRule="auto"/>
-        <w:ind w:left="1440" w:right="0"/>
-        <w:jc w:val="left"/>
-        <w:rPr>
-          <w:rFonts w:ascii="Calibri" w:hAnsi="Calibri" w:eastAsia="Calibri" w:cs="Calibri" w:asciiTheme="minorAscii" w:hAnsiTheme="minorAscii" w:eastAsiaTheme="minorAscii" w:cstheme="minorAscii"/>
-          <w:sz w:val="22"/>
-          <w:szCs w:val="22"/>
-        </w:rPr>
-      </w:pPr>
-      <w:r>
-        <w:rPr>
-          <w:rFonts w:ascii="Calibri" w:hAnsi="Calibri" w:eastAsia="Calibri" w:cs="Calibri"/>
-          <w:b w:val="0"/>
-          <w:bCs w:val="0"/>
-          <w:sz w:val="22"/>
-          <w:szCs w:val="22"/>
-        </w:rPr>
-        <w:t xml:space="preserve">O sistema deverá verificar se um número é </w:t>
-      </w:r>
-      <w:r>
-        <w:rPr>
-          <w:rFonts w:ascii="Calibri" w:hAnsi="Calibri" w:eastAsia="Calibri" w:cs="Calibri"/>
-          <w:b w:val="0"/>
-          <w:bCs w:val="0"/>
-          <w:sz w:val="22"/>
-          <w:szCs w:val="22"/>
-        </w:rPr>
-        <w:t>impar</w:t>
-      </w:r>
-      <w:r>
-        <w:rPr>
-          <w:rFonts w:ascii="Calibri" w:hAnsi="Calibri" w:eastAsia="Calibri" w:cs="Calibri"/>
-          <w:b w:val="0"/>
-          <w:bCs w:val="0"/>
-          <w:sz w:val="22"/>
-          <w:szCs w:val="22"/>
-        </w:rPr>
-        <w:t xml:space="preserve"> ou par quando um número inteiro positivo é fornecido</w:t>
-      </w:r>
-      <w:r>
-        <w:rPr>
-          <w:rFonts w:ascii="Calibri" w:hAnsi="Calibri" w:eastAsia="Calibri" w:cs="Calibri"/>
-          <w:b w:val="0"/>
-          <w:bCs w:val="0"/>
-          <w:sz w:val="22"/>
-          <w:szCs w:val="22"/>
-        </w:rPr>
-        <w:t>.</w:t>
-      </w:r>
-    </w:p>
-    <w:p w14:noSpellErr="1">
-      <w:pPr>
-        <w:pStyle w:val="ListParagraph"/>
-        <w:numPr>
-          <w:ilvl w:val="1"/>
-          <w:numId w:val="2"/>
-        </w:numPr>
-        <w:rPr>
-          <w:rFonts w:ascii="Calibri" w:hAnsi="Calibri" w:eastAsia="Calibri" w:cs="Calibri" w:asciiTheme="minorAscii" w:hAnsiTheme="minorAscii" w:eastAsiaTheme="minorAscii" w:cstheme="minorAscii"/>
-          <w:sz w:val="22"/>
-          <w:szCs w:val="22"/>
-        </w:rPr>
-      </w:pPr>
-      <w:r>
-        <w:rPr>
-          <w:rFonts w:ascii="Calibri" w:hAnsi="Calibri" w:eastAsia="Calibri" w:cs="Calibri"/>
-          <w:b w:val="0"/>
-          <w:bCs w:val="0"/>
-          <w:sz w:val="22"/>
-          <w:szCs w:val="22"/>
-        </w:rPr>
-        <w:t xml:space="preserve">O sistema deverá informar ao usuário </w:t>
-      </w:r>
-      <w:r>
-        <w:rPr>
-          <w:rFonts w:ascii="Calibri" w:hAnsi="Calibri" w:eastAsia="Calibri" w:cs="Calibri"/>
-          <w:b w:val="0"/>
-          <w:bCs w:val="0"/>
-          <w:sz w:val="22"/>
-          <w:szCs w:val="22"/>
-        </w:rPr>
-        <w:t xml:space="preserve">se o </w:t>
-      </w:r>
-      <w:r>
-        <w:rPr>
-          <w:rFonts w:ascii="Calibri" w:hAnsi="Calibri" w:eastAsia="Calibri" w:cs="Calibri"/>
-          <w:b w:val="0"/>
-          <w:bCs w:val="0"/>
-          <w:sz w:val="22"/>
-          <w:szCs w:val="22"/>
-        </w:rPr>
-        <w:t>número é</w:t>
-      </w:r>
-      <w:r>
-        <w:rPr>
-          <w:rFonts w:ascii="Calibri" w:hAnsi="Calibri" w:eastAsia="Calibri" w:cs="Calibri"/>
-          <w:b w:val="0"/>
-          <w:bCs w:val="0"/>
-          <w:sz w:val="22"/>
-          <w:szCs w:val="22"/>
-        </w:rPr>
-        <w:t xml:space="preserve"> negativo ou </w:t>
-      </w:r>
-      <w:r>
-        <w:rPr>
-          <w:rFonts w:ascii="Calibri" w:hAnsi="Calibri" w:eastAsia="Calibri" w:cs="Calibri"/>
-          <w:b w:val="0"/>
-          <w:bCs w:val="0"/>
-          <w:sz w:val="22"/>
-          <w:szCs w:val="22"/>
-        </w:rPr>
-        <w:t xml:space="preserve">positivo quando um </w:t>
-      </w:r>
-      <w:r>
-        <w:rPr>
-          <w:rFonts w:ascii="Calibri" w:hAnsi="Calibri" w:eastAsia="Calibri" w:cs="Calibri"/>
-          <w:b w:val="0"/>
-          <w:bCs w:val="0"/>
-          <w:sz w:val="22"/>
-          <w:szCs w:val="22"/>
-        </w:rPr>
-        <w:t>número</w:t>
-      </w:r>
-      <w:r>
-        <w:rPr>
-          <w:rFonts w:ascii="Calibri" w:hAnsi="Calibri" w:eastAsia="Calibri" w:cs="Calibri"/>
-          <w:b w:val="0"/>
-          <w:bCs w:val="0"/>
-          <w:sz w:val="22"/>
-          <w:szCs w:val="22"/>
-        </w:rPr>
-        <w:t xml:space="preserve"> inteiro é fornecido pelo usuário.</w:t>
-      </w:r>
-    </w:p>
-    <w:p w14:noSpellErr="1">
-      <w:pPr>
-        <w:pStyle w:val="ListParagraph"/>
-        <w:numPr>
-          <w:ilvl w:val="1"/>
-          <w:numId w:val="2"/>
-        </w:numPr>
-        <w:bidi w:val="0"/>
-        <w:spacing w:before="0" w:beforeAutospacing="off" w:after="0" w:afterAutospacing="off" w:line="276" w:lineRule="auto"/>
-        <w:ind w:left="1440" w:right="0"/>
-        <w:jc w:val="left"/>
-        <w:rPr>
-          <w:rFonts w:ascii="Calibri" w:hAnsi="Calibri" w:eastAsia="Calibri" w:cs="Calibri" w:asciiTheme="minorAscii" w:hAnsiTheme="minorAscii" w:eastAsiaTheme="minorAscii" w:cstheme="minorAscii"/>
-          <w:sz w:val="22"/>
-          <w:szCs w:val="22"/>
-        </w:rPr>
-      </w:pPr>
-      <w:r>
-        <w:rPr>
-          <w:rFonts w:ascii="Calibri" w:hAnsi="Calibri" w:eastAsia="Calibri" w:cs="Calibri"/>
-          <w:b w:val="0"/>
-          <w:bCs w:val="0"/>
-          <w:sz w:val="22"/>
-          <w:szCs w:val="22"/>
-        </w:rPr>
-        <w:t xml:space="preserve">Assim que iniciado, o sistema </w:t>
-      </w:r>
-      <w:r>
-        <w:rPr>
-          <w:rFonts w:ascii="Calibri" w:hAnsi="Calibri" w:eastAsia="Calibri" w:cs="Calibri"/>
-          <w:b w:val="0"/>
-          <w:bCs w:val="0"/>
-          <w:sz w:val="22"/>
-          <w:szCs w:val="22"/>
-        </w:rPr>
-        <w:t>deverá</w:t>
-      </w:r>
-      <w:r>
-        <w:rPr>
-          <w:rFonts w:ascii="Calibri" w:hAnsi="Calibri" w:eastAsia="Calibri" w:cs="Calibri"/>
-          <w:b w:val="0"/>
-          <w:bCs w:val="0"/>
-          <w:sz w:val="22"/>
-          <w:szCs w:val="22"/>
-        </w:rPr>
-        <w:t xml:space="preserve"> mostrar ao usuário um menu e</w:t>
-      </w:r>
-      <w:r>
-        <w:rPr>
-          <w:rFonts w:ascii="Calibri" w:hAnsi="Calibri" w:eastAsia="Calibri" w:cs="Calibri"/>
-          <w:b w:val="0"/>
-          <w:bCs w:val="0"/>
-          <w:sz w:val="22"/>
-          <w:szCs w:val="22"/>
-        </w:rPr>
-        <w:t xml:space="preserve"> verificar que operação ele deseja realizar – verificar se um número é par ou impar ou verificar se um numero é positivo ou negativo ou se ele deseja sair do programa</w:t>
-      </w:r>
-      <w:r>
-        <w:rPr>
-          <w:rFonts w:ascii="Calibri" w:hAnsi="Calibri" w:eastAsia="Calibri" w:cs="Calibri"/>
-          <w:b w:val="0"/>
-          <w:bCs w:val="0"/>
-          <w:sz w:val="22"/>
-          <w:szCs w:val="22"/>
-        </w:rPr>
-        <w:t>.</w:t>
-      </w:r>
-    </w:p>
-    <w:p w14:noSpellErr="1">
-      <w:pPr>
-        <w:pStyle w:val="ListParagraph"/>
-        <w:numPr>
-          <w:ilvl w:val="1"/>
-          <w:numId w:val="2"/>
-        </w:numPr>
-        <w:bidi w:val="0"/>
-        <w:spacing w:before="0" w:beforeAutospacing="off" w:after="0" w:afterAutospacing="off" w:line="276" w:lineRule="auto"/>
-        <w:ind w:left="1440" w:right="0"/>
-        <w:jc w:val="left"/>
-        <w:rPr>
-          <w:rFonts w:ascii="Calibri" w:hAnsi="Calibri" w:eastAsia="Calibri" w:cs="Calibri" w:asciiTheme="minorAscii" w:hAnsiTheme="minorAscii" w:eastAsiaTheme="minorAscii" w:cstheme="minorAscii"/>
-          <w:sz w:val="22"/>
-          <w:szCs w:val="22"/>
-        </w:rPr>
-      </w:pPr>
-      <w:r>
-        <w:rPr>
-          <w:rFonts w:ascii="Calibri" w:hAnsi="Calibri" w:eastAsia="Calibri" w:cs="Calibri"/>
-          <w:b w:val="0"/>
-          <w:bCs w:val="0"/>
-          <w:sz w:val="22"/>
-          <w:szCs w:val="22"/>
-        </w:rPr>
-        <w:t>O</w:t>
-      </w:r>
-      <w:r>
-        <w:rPr>
-          <w:rFonts w:ascii="Calibri" w:hAnsi="Calibri" w:eastAsia="Calibri" w:cs="Calibri"/>
-          <w:b w:val="0"/>
-          <w:bCs w:val="0"/>
-          <w:sz w:val="22"/>
-          <w:szCs w:val="22"/>
-        </w:rPr>
-        <w:t xml:space="preserve"> sistema deverá verificar qual a opção que o usuário deseja realizar.</w:t>
-      </w:r>
-    </w:p>
-    <w:p w14:noSpellErr="1">
-      <w:pPr>
-        <w:pStyle w:val="Normal"/>
-        <w:bidi w:val="0"/>
-        <w:spacing w:before="0" w:beforeAutospacing="off" w:after="0" w:afterAutospacing="off" w:line="276" w:lineRule="auto"/>
-        <w:ind w:left="1440" w:right="0"/>
-        <w:jc w:val="left"/>
       </w:pPr>
     </w:p>
     <w:sectPr>
@@ -480,212 +175,6 @@
     </w:sectPr>
   </w:body>
 </w:document>
-</file>
-
-<file path=word/numbering.xml><?xml version="1.0" encoding="utf-8"?>
-<w:numbering xmlns:w="http://schemas.openxmlformats.org/wordprocessingml/2006/main">
-  <w:abstractNum xmlns:w="http://schemas.openxmlformats.org/wordprocessingml/2006/main" w:abstractNumId="2">
-    <w:multiLevelType xmlns:w="http://schemas.openxmlformats.org/wordprocessingml/2006/main" w:val="hybridMultilevel"/>
-    <w:lvl xmlns:w="http://schemas.openxmlformats.org/wordprocessingml/2006/main" w:ilvl="0">
-      <w:start w:val="1"/>
-      <w:numFmt w:val="bullet"/>
-      <w:lvlText w:val=""/>
-      <w:lvlJc w:val="left"/>
-      <w:pPr>
-        <w:ind w:left="720" w:hanging="360"/>
-      </w:pPr>
-      <w:rPr>
-        <w:rFonts w:hint="default" w:ascii="Symbol" w:hAnsi="Symbol"/>
-      </w:rPr>
-    </w:lvl>
-    <w:lvl xmlns:w="http://schemas.openxmlformats.org/wordprocessingml/2006/main" w:ilvl="1">
-      <w:start w:val="1"/>
-      <w:numFmt w:val="bullet"/>
-      <w:lvlText w:val="o"/>
-      <w:lvlJc w:val="left"/>
-      <w:pPr>
-        <w:ind w:left="1440" w:hanging="360"/>
-      </w:pPr>
-      <w:rPr>
-        <w:rFonts w:hint="default" w:ascii="Courier New" w:hAnsi="Courier New"/>
-      </w:rPr>
-    </w:lvl>
-    <w:lvl xmlns:w="http://schemas.openxmlformats.org/wordprocessingml/2006/main" w:ilvl="2">
-      <w:start w:val="1"/>
-      <w:numFmt w:val="bullet"/>
-      <w:lvlText w:val=""/>
-      <w:lvlJc w:val="left"/>
-      <w:pPr>
-        <w:ind w:left="2160" w:hanging="360"/>
-      </w:pPr>
-      <w:rPr>
-        <w:rFonts w:hint="default" w:ascii="Wingdings" w:hAnsi="Wingdings"/>
-      </w:rPr>
-    </w:lvl>
-    <w:lvl xmlns:w="http://schemas.openxmlformats.org/wordprocessingml/2006/main" w:ilvl="3">
-      <w:start w:val="1"/>
-      <w:numFmt w:val="bullet"/>
-      <w:lvlText w:val=""/>
-      <w:lvlJc w:val="left"/>
-      <w:pPr>
-        <w:ind w:left="2880" w:hanging="360"/>
-      </w:pPr>
-      <w:rPr>
-        <w:rFonts w:hint="default" w:ascii="Symbol" w:hAnsi="Symbol"/>
-      </w:rPr>
-    </w:lvl>
-    <w:lvl xmlns:w="http://schemas.openxmlformats.org/wordprocessingml/2006/main" w:ilvl="4">
-      <w:start w:val="1"/>
-      <w:numFmt w:val="bullet"/>
-      <w:lvlText w:val="o"/>
-      <w:lvlJc w:val="left"/>
-      <w:pPr>
-        <w:ind w:left="3600" w:hanging="360"/>
-      </w:pPr>
-      <w:rPr>
-        <w:rFonts w:hint="default" w:ascii="Courier New" w:hAnsi="Courier New"/>
-      </w:rPr>
-    </w:lvl>
-    <w:lvl xmlns:w="http://schemas.openxmlformats.org/wordprocessingml/2006/main" w:ilvl="5">
-      <w:start w:val="1"/>
-      <w:numFmt w:val="bullet"/>
-      <w:lvlText w:val=""/>
-      <w:lvlJc w:val="left"/>
-      <w:pPr>
-        <w:ind w:left="4320" w:hanging="360"/>
-      </w:pPr>
-      <w:rPr>
-        <w:rFonts w:hint="default" w:ascii="Wingdings" w:hAnsi="Wingdings"/>
-      </w:rPr>
-    </w:lvl>
-    <w:lvl xmlns:w="http://schemas.openxmlformats.org/wordprocessingml/2006/main" w:ilvl="6">
-      <w:start w:val="1"/>
-      <w:numFmt w:val="bullet"/>
-      <w:lvlText w:val=""/>
-      <w:lvlJc w:val="left"/>
-      <w:pPr>
-        <w:ind w:left="5040" w:hanging="360"/>
-      </w:pPr>
-      <w:rPr>
-        <w:rFonts w:hint="default" w:ascii="Symbol" w:hAnsi="Symbol"/>
-      </w:rPr>
-    </w:lvl>
-    <w:lvl xmlns:w="http://schemas.openxmlformats.org/wordprocessingml/2006/main" w:ilvl="7">
-      <w:start w:val="1"/>
-      <w:numFmt w:val="bullet"/>
-      <w:lvlText w:val="o"/>
-      <w:lvlJc w:val="left"/>
-      <w:pPr>
-        <w:ind w:left="5760" w:hanging="360"/>
-      </w:pPr>
-      <w:rPr>
-        <w:rFonts w:hint="default" w:ascii="Courier New" w:hAnsi="Courier New"/>
-      </w:rPr>
-    </w:lvl>
-    <w:lvl xmlns:w="http://schemas.openxmlformats.org/wordprocessingml/2006/main" w:ilvl="8">
-      <w:start w:val="1"/>
-      <w:numFmt w:val="bullet"/>
-      <w:lvlText w:val=""/>
-      <w:lvlJc w:val="left"/>
-      <w:pPr>
-        <w:ind w:left="6480" w:hanging="360"/>
-      </w:pPr>
-      <w:rPr>
-        <w:rFonts w:hint="default" w:ascii="Wingdings" w:hAnsi="Wingdings"/>
-      </w:rPr>
-    </w:lvl>
-  </w:abstractNum>
-  <w:abstractNum xmlns:w="http://schemas.openxmlformats.org/wordprocessingml/2006/main" w:abstractNumId="1">
-    <w:multiLevelType xmlns:w="http://schemas.openxmlformats.org/wordprocessingml/2006/main" w:val="hybridMultilevel"/>
-    <w:lvl xmlns:w="http://schemas.openxmlformats.org/wordprocessingml/2006/main" w:ilvl="0">
-      <w:start w:val="1"/>
-      <w:numFmt w:val="decimal"/>
-      <w:lvlText w:val="%1."/>
-      <w:lvlJc w:val="left"/>
-      <w:pPr>
-        <w:ind w:left="720" w:hanging="360"/>
-      </w:pPr>
-    </w:lvl>
-    <w:lvl xmlns:w="http://schemas.openxmlformats.org/wordprocessingml/2006/main" w:ilvl="1">
-      <w:start w:val="1"/>
-      <w:numFmt w:val="lowerLetter"/>
-      <w:lvlText w:val="%2."/>
-      <w:lvlJc w:val="left"/>
-      <w:pPr>
-        <w:ind w:left="1440" w:hanging="360"/>
-      </w:pPr>
-    </w:lvl>
-    <w:lvl xmlns:w="http://schemas.openxmlformats.org/wordprocessingml/2006/main" w:ilvl="2">
-      <w:start w:val="1"/>
-      <w:numFmt w:val="lowerRoman"/>
-      <w:lvlText w:val="%3."/>
-      <w:lvlJc w:val="right"/>
-      <w:pPr>
-        <w:ind w:left="2160" w:hanging="180"/>
-      </w:pPr>
-    </w:lvl>
-    <w:lvl xmlns:w="http://schemas.openxmlformats.org/wordprocessingml/2006/main" w:ilvl="3">
-      <w:start w:val="1"/>
-      <w:numFmt w:val="decimal"/>
-      <w:lvlText w:val="%4."/>
-      <w:lvlJc w:val="left"/>
-      <w:pPr>
-        <w:ind w:left="2880" w:hanging="360"/>
-      </w:pPr>
-    </w:lvl>
-    <w:lvl xmlns:w="http://schemas.openxmlformats.org/wordprocessingml/2006/main" w:ilvl="4">
-      <w:start w:val="1"/>
-      <w:numFmt w:val="lowerLetter"/>
-      <w:lvlText w:val="%5."/>
-      <w:lvlJc w:val="left"/>
-      <w:pPr>
-        <w:ind w:left="3600" w:hanging="360"/>
-      </w:pPr>
-    </w:lvl>
-    <w:lvl xmlns:w="http://schemas.openxmlformats.org/wordprocessingml/2006/main" w:ilvl="5">
-      <w:start w:val="1"/>
-      <w:numFmt w:val="lowerRoman"/>
-      <w:lvlText w:val="%6."/>
-      <w:lvlJc w:val="right"/>
-      <w:pPr>
-        <w:ind w:left="4320" w:hanging="180"/>
-      </w:pPr>
-    </w:lvl>
-    <w:lvl xmlns:w="http://schemas.openxmlformats.org/wordprocessingml/2006/main" w:ilvl="6">
-      <w:start w:val="1"/>
-      <w:numFmt w:val="decimal"/>
-      <w:lvlText w:val="%7."/>
-      <w:lvlJc w:val="left"/>
-      <w:pPr>
-        <w:ind w:left="5040" w:hanging="360"/>
-      </w:pPr>
-    </w:lvl>
-    <w:lvl xmlns:w="http://schemas.openxmlformats.org/wordprocessingml/2006/main" w:ilvl="7">
-      <w:start w:val="1"/>
-      <w:numFmt w:val="lowerLetter"/>
-      <w:lvlText w:val="%8."/>
-      <w:lvlJc w:val="left"/>
-      <w:pPr>
-        <w:ind w:left="5760" w:hanging="360"/>
-      </w:pPr>
-    </w:lvl>
-    <w:lvl xmlns:w="http://schemas.openxmlformats.org/wordprocessingml/2006/main" w:ilvl="8">
-      <w:start w:val="1"/>
-      <w:numFmt w:val="lowerRoman"/>
-      <w:lvlText w:val="%9."/>
-      <w:lvlJc w:val="right"/>
-      <w:pPr>
-        <w:ind w:left="6480" w:hanging="180"/>
-      </w:pPr>
-    </w:lvl>
-  </w:abstractNum>
-  <w:num w:numId="2">
-    <w:abstractNumId w:val="2"/>
-  </w:num>
-  <w:num w:numId="1">
-    <w:abstractNumId w:val="1"/>
-  </w:num>
-</w:numbering>
 </file>
 
 <file path=word/styles.xml><?xml version="1.0" encoding="utf-8"?>
@@ -874,16 +363,6 @@
     <w:uiPriority w:val="99"/>
     <w:semiHidden/>
     <w:unhideWhenUsed/>
-  </w:style>
-  <w:style xmlns:w14="http://schemas.microsoft.com/office/word/2010/wordml" xmlns:mc="http://schemas.openxmlformats.org/markup-compatibility/2006" xmlns:w="http://schemas.openxmlformats.org/wordprocessingml/2006/main" w:type="paragraph" w:styleId="ListParagraph" mc:Ignorable="w14">
-    <w:name xmlns:w="http://schemas.openxmlformats.org/wordprocessingml/2006/main" w:val="List Paragraph"/>
-    <w:basedOn xmlns:w="http://schemas.openxmlformats.org/wordprocessingml/2006/main" w:val="Normal"/>
-    <w:uiPriority xmlns:w="http://schemas.openxmlformats.org/wordprocessingml/2006/main" w:val="34"/>
-    <w:qFormat xmlns:w="http://schemas.openxmlformats.org/wordprocessingml/2006/main"/>
-    <w:pPr xmlns:w="http://schemas.openxmlformats.org/wordprocessingml/2006/main">
-      <w:ind xmlns:w="http://schemas.openxmlformats.org/wordprocessingml/2006/main" w:left="720"/>
-      <w:contextualSpacing xmlns:w="http://schemas.openxmlformats.org/wordprocessingml/2006/main"/>
-    </w:pPr>
   </w:style>
 </w:styles>
 </file>

</xml_diff>

<commit_message>
Doc de apoio atualizado
Requisitos
</commit_message>
<xml_diff>
--- a/Documento de apoio.docx
+++ b/Documento de apoio.docx
@@ -3,41 +3,95 @@
 <w:document xmlns:wpc="http://schemas.microsoft.com/office/word/2010/wordprocessingCanvas" xmlns:mc="http://schemas.openxmlformats.org/markup-compatibility/2006" xmlns:o="urn:schemas-microsoft-com:office:office" xmlns:r="http://schemas.openxmlformats.org/officeDocument/2006/relationships" xmlns:m="http://schemas.openxmlformats.org/officeDocument/2006/math" xmlns:v="urn:schemas-microsoft-com:vml" xmlns:wp14="http://schemas.microsoft.com/office/word/2010/wordprocessingDrawing" xmlns:wp="http://schemas.openxmlformats.org/drawingml/2006/wordprocessingDrawing" xmlns:w10="urn:schemas-microsoft-com:office:word" xmlns:w="http://schemas.openxmlformats.org/wordprocessingml/2006/main" xmlns:w14="http://schemas.microsoft.com/office/word/2010/wordml" xmlns:wpg="http://schemas.microsoft.com/office/word/2010/wordprocessingGroup" xmlns:wpi="http://schemas.microsoft.com/office/word/2010/wordprocessingInk" xmlns:wne="http://schemas.microsoft.com/office/word/2006/wordml" xmlns:wps="http://schemas.microsoft.com/office/word/2010/wordprocessingShape" mc:Ignorable="w14 wp14">
   <w:body>
     <w:p w14:noSpellErr="1">
-      <w:r>
-        <w:rPr>
-          <w:rFonts w:ascii="Calibri" w:hAnsi="Calibri" w:eastAsia="Calibri" w:cs="Calibri"/>
-          <w:sz w:val="22"/>
-          <w:szCs w:val="22"/>
-          <w:lang w:val="pt-BR"/>
-        </w:rPr>
-        <w:t>SI304/ST366 – Engenharia de Software II</w:t>
-      </w:r>
-      <w:r>
-        <w:rPr>
-          <w:rFonts w:ascii="Calibri" w:hAnsi="Calibri" w:eastAsia="Calibri" w:cs="Calibri"/>
-          <w:sz w:val="22"/>
-          <w:szCs w:val="22"/>
-          <w:lang w:val="pt-BR"/>
-        </w:rPr>
-        <w:t xml:space="preserve">                                                               </w:t>
-      </w:r>
-      <w:r>
-        <w:rPr>
-          <w:rFonts w:ascii="Calibri" w:hAnsi="Calibri" w:eastAsia="Calibri" w:cs="Calibri"/>
-          <w:sz w:val="22"/>
-          <w:szCs w:val="22"/>
-          <w:lang w:val="pt-BR"/>
-        </w:rPr>
-        <w:t xml:space="preserve"> 1 º Sem/2016</w:t>
-      </w:r>
-      <w:r>
-        <w:rPr>
-          <w:rFonts w:ascii="Calibri" w:hAnsi="Calibri" w:eastAsia="Calibri" w:cs="Calibri"/>
-          <w:sz w:val="22"/>
-          <w:szCs w:val="22"/>
-          <w:lang w:val="en-US"/>
-        </w:rPr>
-        <w:t xml:space="preserve"> </w:t>
+      <w:pPr>
+        <w:jc w:val="center"/>
+      </w:pPr>
+      <w:r>
+        <w:rPr>
+          <w:rFonts w:ascii="Calibri" w:hAnsi="Calibri" w:eastAsia="Calibri" w:cs="Calibri"/>
+          <w:b w:val="1"/>
+          <w:bCs w:val="1"/>
+          <w:sz w:val="22"/>
+          <w:szCs w:val="22"/>
+        </w:rPr>
+        <w:t xml:space="preserve">SI304/ST366 – Engenharia de Software II                                                                                     </w:t>
+      </w:r>
+      <w:r>
+        <w:rPr>
+          <w:rFonts w:ascii="Calibri" w:hAnsi="Calibri" w:eastAsia="Calibri" w:cs="Calibri"/>
+          <w:b w:val="1"/>
+          <w:bCs w:val="1"/>
+          <w:sz w:val="22"/>
+          <w:szCs w:val="22"/>
+        </w:rPr>
+        <w:t>1 º Sem/2016</w:t>
+      </w:r>
+    </w:p>
+    <w:p w14:noSpellErr="1"/>
+    <w:p w14:noSpellErr="1">
+      <w:r>
+        <w:rPr>
+          <w:rFonts w:ascii="Calibri" w:hAnsi="Calibri" w:eastAsia="Calibri" w:cs="Calibri"/>
+          <w:sz w:val="22"/>
+          <w:szCs w:val="22"/>
+        </w:rPr>
+        <w:t>Caroline Resende Silveira – ra: 165921</w:t>
+      </w:r>
+    </w:p>
+    <w:p w14:noSpellErr="1">
+      <w:r>
+        <w:rPr>
+          <w:rFonts w:ascii="Calibri" w:hAnsi="Calibri" w:eastAsia="Calibri" w:cs="Calibri"/>
+          <w:sz w:val="22"/>
+          <w:szCs w:val="22"/>
+        </w:rPr>
+        <w:t>Karina Sayuri Hagiwara – ra: 171419</w:t>
+      </w:r>
+    </w:p>
+    <w:p w14:noSpellErr="1"/>
+    <w:p w14:noSpellErr="1">
+      <w:r>
+        <w:rPr>
+          <w:rFonts w:ascii="Calibri" w:hAnsi="Calibri" w:eastAsia="Calibri" w:cs="Calibri"/>
+          <w:sz w:val="22"/>
+          <w:szCs w:val="22"/>
+        </w:rPr>
+        <w:t>1. Elicitação de requisitos</w:t>
+      </w:r>
+    </w:p>
+    <w:p w14:noSpellErr="1">
+      <w:r>
+        <w:br/>
+      </w:r>
+    </w:p>
+    <w:p w14:noSpellErr="1">
+      <w:r>
+        <w:rPr>
+          <w:rFonts w:ascii="Calibri" w:hAnsi="Calibri" w:eastAsia="Calibri" w:cs="Calibri"/>
+          <w:sz w:val="22"/>
+          <w:szCs w:val="22"/>
+        </w:rPr>
+        <w:t>2. Requisitos conscientes</w:t>
+      </w:r>
+    </w:p>
+    <w:p w14:noSpellErr="1">
+      <w:r>
+        <w:rPr>
+          <w:rFonts w:ascii="Calibri" w:hAnsi="Calibri" w:eastAsia="Calibri" w:cs="Calibri"/>
+          <w:sz w:val="22"/>
+          <w:szCs w:val="22"/>
+        </w:rPr>
+        <w:t xml:space="preserve">  o O sistema deverá verificar se um número é impar ou par quando um número inteiro positivo é fornecido.</w:t>
+      </w:r>
+    </w:p>
+    <w:p w14:noSpellErr="1">
+      <w:r>
+        <w:rPr>
+          <w:rFonts w:ascii="Calibri" w:hAnsi="Calibri" w:eastAsia="Calibri" w:cs="Calibri"/>
+          <w:sz w:val="22"/>
+          <w:szCs w:val="22"/>
+        </w:rPr>
+        <w:t xml:space="preserve">  o O sistema deverá informar ao usuário se o número é negativo ou positivo quando um número inteiro é fornecido pelo usuário.</w:t>
       </w:r>
     </w:p>
     <w:p>
@@ -46,20 +100,8 @@
           <w:rFonts w:ascii="Calibri" w:hAnsi="Calibri" w:eastAsia="Calibri" w:cs="Calibri"/>
           <w:sz w:val="22"/>
           <w:szCs w:val="22"/>
-          <w:lang w:val="en-US"/>
-        </w:rPr>
-        <w:t xml:space="preserve"> </w:t>
-      </w:r>
-    </w:p>
-    <w:p>
-      <w:r>
-        <w:rPr>
-          <w:rFonts w:ascii="Calibri" w:hAnsi="Calibri" w:eastAsia="Calibri" w:cs="Calibri"/>
-          <w:sz w:val="22"/>
-          <w:szCs w:val="22"/>
-          <w:lang w:val="pt-BR"/>
-        </w:rPr>
-        <w:t xml:space="preserve">Caroline Resende Silveira – </w:t>
+        </w:rPr>
+        <w:t xml:space="preserve">  o Assim que iniciado, o sistema deverá mostrar ao usuário um menu e verificar que operação ele deseja realizar – verificar se um </w:t>
       </w:r>
       <w:proofErr w:type="spellStart"/>
       <w:r>
@@ -67,9 +109,8 @@
           <w:rFonts w:ascii="Calibri" w:hAnsi="Calibri" w:eastAsia="Calibri" w:cs="Calibri"/>
           <w:sz w:val="22"/>
           <w:szCs w:val="22"/>
-          <w:lang w:val="pt-BR"/>
-        </w:rPr>
-        <w:t>ra</w:t>
+        </w:rPr>
+        <w:t>número é</w:t>
       </w:r>
       <w:proofErr w:type="spellEnd"/>
       <w:r>
@@ -77,89 +118,23 @@
           <w:rFonts w:ascii="Calibri" w:hAnsi="Calibri" w:eastAsia="Calibri" w:cs="Calibri"/>
           <w:sz w:val="22"/>
           <w:szCs w:val="22"/>
-          <w:lang w:val="pt-BR"/>
-        </w:rPr>
-        <w:t>: 165921</w:t>
-      </w:r>
-      <w:r>
-        <w:rPr>
-          <w:rFonts w:ascii="Calibri" w:hAnsi="Calibri" w:eastAsia="Calibri" w:cs="Calibri"/>
-          <w:sz w:val="22"/>
-          <w:szCs w:val="22"/>
-          <w:lang w:val="en-US"/>
-        </w:rPr>
-        <w:t xml:space="preserve"> </w:t>
-      </w:r>
-    </w:p>
-    <w:p>
-      <w:r>
-        <w:rPr>
-          <w:rFonts w:ascii="Calibri" w:hAnsi="Calibri" w:eastAsia="Calibri" w:cs="Calibri"/>
-          <w:sz w:val="22"/>
-          <w:szCs w:val="22"/>
-          <w:lang w:val="pt-BR"/>
-        </w:rPr>
-        <w:t xml:space="preserve">Karina </w:t>
-      </w:r>
-      <w:proofErr w:type="spellStart"/>
-      <w:r>
-        <w:rPr>
-          <w:rFonts w:ascii="Calibri" w:hAnsi="Calibri" w:eastAsia="Calibri" w:cs="Calibri"/>
-          <w:sz w:val="22"/>
-          <w:szCs w:val="22"/>
-          <w:lang w:val="pt-BR"/>
-        </w:rPr>
-        <w:t>Sayuri</w:t>
-      </w:r>
-      <w:proofErr w:type="spellEnd"/>
-      <w:r>
-        <w:rPr>
-          <w:rFonts w:ascii="Calibri" w:hAnsi="Calibri" w:eastAsia="Calibri" w:cs="Calibri"/>
-          <w:sz w:val="22"/>
-          <w:szCs w:val="22"/>
-          <w:lang w:val="pt-BR"/>
-        </w:rPr>
-        <w:t xml:space="preserve"> </w:t>
-      </w:r>
-      <w:proofErr w:type="spellStart"/>
-      <w:r>
-        <w:rPr>
-          <w:rFonts w:ascii="Calibri" w:hAnsi="Calibri" w:eastAsia="Calibri" w:cs="Calibri"/>
-          <w:sz w:val="22"/>
-          <w:szCs w:val="22"/>
-          <w:lang w:val="pt-BR"/>
-        </w:rPr>
-        <w:t>Hagiwara</w:t>
-      </w:r>
-      <w:proofErr w:type="spellEnd"/>
-      <w:r>
-        <w:rPr>
-          <w:rFonts w:ascii="Calibri" w:hAnsi="Calibri" w:eastAsia="Calibri" w:cs="Calibri"/>
-          <w:sz w:val="22"/>
-          <w:szCs w:val="22"/>
-          <w:lang w:val="pt-BR"/>
-        </w:rPr>
-        <w:t xml:space="preserve"> – </w:t>
-      </w:r>
-      <w:proofErr w:type="spellStart"/>
-      <w:r>
-        <w:rPr>
-          <w:rFonts w:ascii="Calibri" w:hAnsi="Calibri" w:eastAsia="Calibri" w:cs="Calibri"/>
-          <w:sz w:val="22"/>
-          <w:szCs w:val="22"/>
-          <w:lang w:val="pt-BR"/>
-        </w:rPr>
-        <w:t>ra</w:t>
-      </w:r>
-      <w:proofErr w:type="spellEnd"/>
-      <w:r>
-        <w:rPr>
-          <w:rFonts w:ascii="Calibri" w:hAnsi="Calibri" w:eastAsia="Calibri" w:cs="Calibri"/>
-          <w:sz w:val="22"/>
-          <w:szCs w:val="22"/>
-          <w:lang w:val="pt-BR"/>
-        </w:rPr>
-        <w:t>: 171419</w:t>
+        </w:rPr>
+        <w:t xml:space="preserve"> par ou impar ou verificar se um numero é positivo ou negativo ou se ele deseja sair do programa.</w:t>
+      </w:r>
+    </w:p>
+    <w:p w14:noSpellErr="1">
+      <w:r>
+        <w:rPr>
+          <w:rFonts w:ascii="Calibri" w:hAnsi="Calibri" w:eastAsia="Calibri" w:cs="Calibri"/>
+          <w:sz w:val="22"/>
+          <w:szCs w:val="22"/>
+        </w:rPr>
+        <w:t xml:space="preserve">  o O sistema deverá verificar qual a opção que o usuário deseja realizar.</w:t>
+      </w:r>
+    </w:p>
+    <w:p w14:noSpellErr="1">
+      <w:r>
+        <w:br/>
       </w:r>
     </w:p>
     <w:p w14:noSpellErr="1">

</xml_diff>